<commit_message>
updated step by step
</commit_message>
<xml_diff>
--- a/Step by step.docx
+++ b/Step by step.docx
@@ -12,18 +12,136 @@
     </w:p>
     <w:p>
       <w:pPr>
+        <w:pStyle w:val="ListParagraph"/>
+        <w:numPr>
+          <w:ilvl w:val="0"/>
+          <w:numId w:val="9"/>
+        </w:numPr>
+        <w:rPr>
+          <w:rFonts w:asciiTheme="majorHAnsi" w:hAnsiTheme="majorHAnsi" w:cstheme="majorHAnsi"/>
+          <w:sz w:val="28"/>
+          <w:szCs w:val="28"/>
+          <w:u w:val="single"/>
+        </w:rPr>
+      </w:pPr>
+      <w:r>
+        <w:rPr>
+          <w:rFonts w:asciiTheme="majorHAnsi" w:hAnsiTheme="majorHAnsi" w:cstheme="majorHAnsi"/>
+          <w:sz w:val="28"/>
+          <w:szCs w:val="28"/>
+          <w:u w:val="single"/>
+        </w:rPr>
+        <w:t>Enter API key in code</w:t>
+      </w:r>
+    </w:p>
+    <w:p>
+      <w:pPr>
+        <w:rPr>
+          <w:rFonts w:asciiTheme="majorHAnsi" w:hAnsiTheme="majorHAnsi" w:cstheme="majorHAnsi"/>
+          <w:sz w:val="24"/>
+          <w:szCs w:val="24"/>
+        </w:rPr>
+      </w:pPr>
+      <w:r>
+        <w:rPr>
+          <w:rFonts w:asciiTheme="majorHAnsi" w:hAnsiTheme="majorHAnsi" w:cstheme="majorHAnsi"/>
+          <w:sz w:val="24"/>
+          <w:szCs w:val="24"/>
+        </w:rPr>
+        <w:t>To successfully run the code you need to enter an API key in line 18 in the HomeScreen.js file. (Location:  -</w:t>
+      </w:r>
+      <w:r>
+        <w:rPr>
+          <w:rFonts w:asciiTheme="majorHAnsi" w:hAnsiTheme="majorHAnsi" w:cstheme="majorHAnsi"/>
+          <w:sz w:val="24"/>
+          <w:szCs w:val="24"/>
+        </w:rPr>
+        <w:t>\Group-Design-Project\app\src\views</w:t>
+      </w:r>
+      <w:r>
+        <w:rPr>
+          <w:rFonts w:asciiTheme="majorHAnsi" w:hAnsiTheme="majorHAnsi" w:cstheme="majorHAnsi"/>
+          <w:sz w:val="24"/>
+          <w:szCs w:val="24"/>
+        </w:rPr>
+        <w:t xml:space="preserve">\HomeScreen.js). The key has been sent to </w:t>
+      </w:r>
+      <w:hyperlink r:id="rId5" w:history="1">
+        <w:r>
+          <w:rPr>
+            <w:rStyle w:val="Hyperlink"/>
+            <w:rFonts w:asciiTheme="majorHAnsi" w:hAnsiTheme="majorHAnsi" w:cstheme="majorHAnsi"/>
+            <w:sz w:val="24"/>
+            <w:szCs w:val="24"/>
+          </w:rPr>
+          <w:t>goetz.botterweck@tcd.ie</w:t>
+        </w:r>
+      </w:hyperlink>
+      <w:r>
+        <w:rPr>
+          <w:rFonts w:asciiTheme="majorHAnsi" w:hAnsiTheme="majorHAnsi" w:cstheme="majorHAnsi"/>
+          <w:sz w:val="24"/>
+          <w:szCs w:val="24"/>
+        </w:rPr>
+        <w:t xml:space="preserve"> with the subject line “GROUP 7 API KEY”</w:t>
+      </w:r>
+    </w:p>
+    <w:p/>
+    <w:p>
+      <w:pPr>
         <w:pStyle w:val="Heading2"/>
-      </w:pPr>
-      <w:r>
-        <w:t>Have an android emulator or have an andorid phone</w:t>
+        <w:numPr>
+          <w:ilvl w:val="0"/>
+          <w:numId w:val="9"/>
+        </w:numPr>
+        <w:rPr>
+          <w:sz w:val="28"/>
+          <w:szCs w:val="28"/>
+        </w:rPr>
+      </w:pPr>
+      <w:r>
+        <w:rPr>
+          <w:sz w:val="28"/>
+          <w:szCs w:val="28"/>
+        </w:rPr>
+        <w:t>Have an android emulator or have an and</w:t>
+      </w:r>
+      <w:r>
+        <w:rPr>
+          <w:sz w:val="28"/>
+          <w:szCs w:val="28"/>
+        </w:rPr>
+        <w:t>ro</w:t>
+      </w:r>
+      <w:r>
+        <w:rPr>
+          <w:sz w:val="28"/>
+          <w:szCs w:val="28"/>
+        </w:rPr>
+        <w:t>id phone</w:t>
       </w:r>
     </w:p>
     <w:p>
       <w:pPr>
         <w:pStyle w:val="Heading3"/>
-      </w:pPr>
-      <w:r>
-        <w:t>Andorid emulator</w:t>
+        <w:rPr>
+          <w:sz w:val="28"/>
+          <w:szCs w:val="28"/>
+        </w:rPr>
+      </w:pPr>
+      <w:r>
+        <w:rPr>
+          <w:sz w:val="28"/>
+          <w:szCs w:val="28"/>
+        </w:rPr>
+        <w:t xml:space="preserve">Create an </w:t>
+      </w:r>
+      <w:r>
+        <w:rPr>
+          <w:sz w:val="28"/>
+          <w:szCs w:val="28"/>
+        </w:rPr>
+        <w:t>Emulator</w:t>
       </w:r>
     </w:p>
     <w:p>
@@ -33,9 +151,31 @@
           <w:ilvl w:val="0"/>
           <w:numId w:val="4"/>
         </w:numPr>
-      </w:pPr>
-      <w:r>
-        <w:t>Install Andorid studio</w:t>
+        <w:rPr>
+          <w:sz w:val="24"/>
+          <w:szCs w:val="24"/>
+        </w:rPr>
+      </w:pPr>
+      <w:r>
+        <w:rPr>
+          <w:sz w:val="24"/>
+          <w:szCs w:val="24"/>
+        </w:rPr>
+        <w:t>Install And</w:t>
+      </w:r>
+      <w:r>
+        <w:rPr>
+          <w:sz w:val="24"/>
+          <w:szCs w:val="24"/>
+        </w:rPr>
+        <w:t>ro</w:t>
+      </w:r>
+      <w:r>
+        <w:rPr>
+          <w:sz w:val="24"/>
+          <w:szCs w:val="24"/>
+        </w:rPr>
+        <w:t>id studio</w:t>
       </w:r>
     </w:p>
     <w:p>
@@ -47,6 +187,10 @@
         </w:numPr>
       </w:pPr>
       <w:r>
+        <w:rPr>
+          <w:sz w:val="24"/>
+          <w:szCs w:val="24"/>
+        </w:rPr>
         <w:t>On start page click More Actions (shown in red below)</w:t>
       </w:r>
       <w:r>
@@ -58,76 +202,6 @@
             <wp:extent cx="4044519" cy="3056466"/>
             <wp:effectExtent l="0" t="0" r="0" b="0"/>
             <wp:docPr id="1" name="Picture 1"/>
-            <wp:cNvGraphicFramePr>
-              <a:graphicFrameLocks xmlns:a="http://schemas.openxmlformats.org/drawingml/2006/main" noChangeAspect="1"/>
-            </wp:cNvGraphicFramePr>
-            <a:graphic xmlns:a="http://schemas.openxmlformats.org/drawingml/2006/main">
-              <a:graphicData uri="http://schemas.openxmlformats.org/drawingml/2006/picture">
-                <pic:pic xmlns:pic="http://schemas.openxmlformats.org/drawingml/2006/picture">
-                  <pic:nvPicPr>
-                    <pic:cNvPr id="1" name=""/>
-                    <pic:cNvPicPr/>
-                  </pic:nvPicPr>
-                  <pic:blipFill>
-                    <a:blip r:embed="rId5"/>
-                    <a:stretch>
-                      <a:fillRect/>
-                    </a:stretch>
-                  </pic:blipFill>
-                  <pic:spPr>
-                    <a:xfrm>
-                      <a:off x="0" y="0"/>
-                      <a:ext cx="4047040" cy="3058371"/>
-                    </a:xfrm>
-                    <a:prstGeom prst="rect">
-                      <a:avLst/>
-                    </a:prstGeom>
-                  </pic:spPr>
-                </pic:pic>
-              </a:graphicData>
-            </a:graphic>
-          </wp:inline>
-        </w:drawing>
-      </w:r>
-    </w:p>
-    <w:p>
-      <w:pPr>
-        <w:pStyle w:val="ListParagraph"/>
-        <w:numPr>
-          <w:ilvl w:val="0"/>
-          <w:numId w:val="4"/>
-        </w:numPr>
-      </w:pPr>
-      <w:r>
-        <w:t>Click Virtual Device Manager</w:t>
-      </w:r>
-    </w:p>
-    <w:p>
-      <w:pPr>
-        <w:pStyle w:val="ListParagraph"/>
-        <w:numPr>
-          <w:ilvl w:val="0"/>
-          <w:numId w:val="4"/>
-        </w:numPr>
-      </w:pPr>
-      <w:r>
-        <w:t>Create a device with play store capabilities (shown in red below)</w:t>
-      </w:r>
-      <w:r>
-        <w:rPr>
-          <w:noProof/>
-        </w:rPr>
-        <w:t xml:space="preserve"> </w:t>
-      </w:r>
-      <w:r>
-        <w:rPr>
-          <w:noProof/>
-        </w:rPr>
-        <w:drawing>
-          <wp:inline distT="0" distB="0" distL="0" distR="0" wp14:anchorId="03EBAA06" wp14:editId="3D57A1EE">
-            <wp:extent cx="4051885" cy="2607733"/>
-            <wp:effectExtent l="0" t="0" r="6350" b="2540"/>
-            <wp:docPr id="2" name="Picture 2"/>
             <wp:cNvGraphicFramePr>
               <a:graphicFrameLocks xmlns:a="http://schemas.openxmlformats.org/drawingml/2006/main" noChangeAspect="1"/>
             </wp:cNvGraphicFramePr>
@@ -147,6 +221,96 @@
                   <pic:spPr>
                     <a:xfrm>
                       <a:off x="0" y="0"/>
+                      <a:ext cx="4047040" cy="3058371"/>
+                    </a:xfrm>
+                    <a:prstGeom prst="rect">
+                      <a:avLst/>
+                    </a:prstGeom>
+                  </pic:spPr>
+                </pic:pic>
+              </a:graphicData>
+            </a:graphic>
+          </wp:inline>
+        </w:drawing>
+      </w:r>
+    </w:p>
+    <w:p>
+      <w:pPr>
+        <w:pStyle w:val="ListParagraph"/>
+        <w:numPr>
+          <w:ilvl w:val="0"/>
+          <w:numId w:val="4"/>
+        </w:numPr>
+        <w:rPr>
+          <w:sz w:val="24"/>
+          <w:szCs w:val="24"/>
+        </w:rPr>
+      </w:pPr>
+      <w:r>
+        <w:rPr>
+          <w:sz w:val="24"/>
+          <w:szCs w:val="24"/>
+        </w:rPr>
+        <w:t>Click Virtual Device Manager</w:t>
+      </w:r>
+    </w:p>
+    <w:p>
+      <w:pPr>
+        <w:pStyle w:val="ListParagraph"/>
+        <w:numPr>
+          <w:ilvl w:val="0"/>
+          <w:numId w:val="4"/>
+        </w:numPr>
+      </w:pPr>
+      <w:r>
+        <w:rPr>
+          <w:sz w:val="24"/>
+          <w:szCs w:val="24"/>
+        </w:rPr>
+        <w:t>Create a device with play store capabilities (</w:t>
+      </w:r>
+      <w:r>
+        <w:rPr>
+          <w:sz w:val="24"/>
+          <w:szCs w:val="24"/>
+        </w:rPr>
+        <w:t xml:space="preserve">necessary icon </w:t>
+      </w:r>
+      <w:r>
+        <w:rPr>
+          <w:sz w:val="24"/>
+          <w:szCs w:val="24"/>
+        </w:rPr>
+        <w:t>shown in red below)</w:t>
+      </w:r>
+      <w:r>
+        <w:rPr>
+          <w:noProof/>
+        </w:rPr>
+        <w:drawing>
+          <wp:inline distT="0" distB="0" distL="0" distR="0" wp14:anchorId="03EBAA06" wp14:editId="3D57A1EE">
+            <wp:extent cx="4051885" cy="2607733"/>
+            <wp:effectExtent l="0" t="0" r="6350" b="2540"/>
+            <wp:docPr id="2" name="Picture 2"/>
+            <wp:cNvGraphicFramePr>
+              <a:graphicFrameLocks xmlns:a="http://schemas.openxmlformats.org/drawingml/2006/main" noChangeAspect="1"/>
+            </wp:cNvGraphicFramePr>
+            <a:graphic xmlns:a="http://schemas.openxmlformats.org/drawingml/2006/main">
+              <a:graphicData uri="http://schemas.openxmlformats.org/drawingml/2006/picture">
+                <pic:pic xmlns:pic="http://schemas.openxmlformats.org/drawingml/2006/picture">
+                  <pic:nvPicPr>
+                    <pic:cNvPr id="1" name=""/>
+                    <pic:cNvPicPr/>
+                  </pic:nvPicPr>
+                  <pic:blipFill>
+                    <a:blip r:embed="rId7"/>
+                    <a:stretch>
+                      <a:fillRect/>
+                    </a:stretch>
+                  </pic:blipFill>
+                  <pic:spPr>
+                    <a:xfrm>
+                      <a:off x="0" y="0"/>
                       <a:ext cx="4057419" cy="2611295"/>
                     </a:xfrm>
                     <a:prstGeom prst="rect">
@@ -167,19 +331,50 @@
           <w:ilvl w:val="0"/>
           <w:numId w:val="4"/>
         </w:numPr>
+        <w:rPr>
+          <w:sz w:val="24"/>
+          <w:szCs w:val="24"/>
+        </w:rPr>
       </w:pPr>
       <w:r>
         <w:rPr>
           <w:noProof/>
-        </w:rPr>
-        <w:t>Open the virtial device</w:t>
+          <w:sz w:val="24"/>
+          <w:szCs w:val="24"/>
+        </w:rPr>
+        <w:lastRenderedPageBreak/>
+        <w:t>Open the virt</w:t>
+      </w:r>
+      <w:r>
+        <w:rPr>
+          <w:noProof/>
+          <w:sz w:val="24"/>
+          <w:szCs w:val="24"/>
+        </w:rPr>
+        <w:t>u</w:t>
+      </w:r>
+      <w:r>
+        <w:rPr>
+          <w:noProof/>
+          <w:sz w:val="24"/>
+          <w:szCs w:val="24"/>
+        </w:rPr>
+        <w:t>al device</w:t>
       </w:r>
     </w:p>
     <w:p>
       <w:pPr>
         <w:pStyle w:val="Heading3"/>
-      </w:pPr>
-      <w:r>
+        <w:rPr>
+          <w:sz w:val="28"/>
+          <w:szCs w:val="28"/>
+        </w:rPr>
+      </w:pPr>
+      <w:r>
+        <w:rPr>
+          <w:sz w:val="28"/>
+          <w:szCs w:val="28"/>
+        </w:rPr>
         <w:t>With an android phone</w:t>
       </w:r>
     </w:p>
@@ -190,17 +385,110 @@
           <w:ilvl w:val="0"/>
           <w:numId w:val="5"/>
         </w:numPr>
-      </w:pPr>
-      <w:r>
-        <w:t>Install expo from Play Store</w:t>
-      </w:r>
+        <w:rPr>
+          <w:sz w:val="24"/>
+          <w:szCs w:val="24"/>
+        </w:rPr>
+      </w:pPr>
+      <w:r>
+        <w:rPr>
+          <w:sz w:val="24"/>
+          <w:szCs w:val="24"/>
+        </w:rPr>
+        <w:t xml:space="preserve">Install </w:t>
+      </w:r>
+      <w:r>
+        <w:rPr>
+          <w:sz w:val="24"/>
+          <w:szCs w:val="24"/>
+        </w:rPr>
+        <w:t>E</w:t>
+      </w:r>
+      <w:r>
+        <w:rPr>
+          <w:sz w:val="24"/>
+          <w:szCs w:val="24"/>
+        </w:rPr>
+        <w:t xml:space="preserve">xpo </w:t>
+      </w:r>
+      <w:r>
+        <w:rPr>
+          <w:sz w:val="24"/>
+          <w:szCs w:val="24"/>
+        </w:rPr>
+        <w:t xml:space="preserve">app </w:t>
+      </w:r>
+      <w:r>
+        <w:rPr>
+          <w:sz w:val="24"/>
+          <w:szCs w:val="24"/>
+        </w:rPr>
+        <w:t xml:space="preserve">from </w:t>
+      </w:r>
+      <w:r>
+        <w:rPr>
+          <w:sz w:val="24"/>
+          <w:szCs w:val="24"/>
+        </w:rPr>
+        <w:t xml:space="preserve">the </w:t>
+      </w:r>
+      <w:r>
+        <w:rPr>
+          <w:sz w:val="24"/>
+          <w:szCs w:val="24"/>
+        </w:rPr>
+        <w:t>Play Store</w:t>
+      </w:r>
+      <w:r>
+        <w:rPr>
+          <w:sz w:val="24"/>
+          <w:szCs w:val="24"/>
+        </w:rPr>
+        <w:t xml:space="preserve"> </w:t>
+      </w:r>
+    </w:p>
+    <w:p>
+      <w:pPr>
+        <w:rPr>
+          <w:sz w:val="24"/>
+          <w:szCs w:val="24"/>
+        </w:rPr>
+      </w:pPr>
     </w:p>
     <w:p>
       <w:pPr>
         <w:pStyle w:val="Heading2"/>
-      </w:pPr>
-      <w:r>
+        <w:numPr>
+          <w:ilvl w:val="0"/>
+          <w:numId w:val="9"/>
+        </w:numPr>
+        <w:rPr>
+          <w:sz w:val="28"/>
+          <w:szCs w:val="28"/>
+        </w:rPr>
+      </w:pPr>
+      <w:r>
+        <w:rPr>
+          <w:sz w:val="28"/>
+          <w:szCs w:val="28"/>
+        </w:rPr>
         <w:t>Run the expo server</w:t>
+      </w:r>
+    </w:p>
+    <w:p>
+      <w:pPr>
+        <w:pStyle w:val="Heading3"/>
+        <w:rPr>
+          <w:sz w:val="28"/>
+          <w:szCs w:val="28"/>
+        </w:rPr>
+      </w:pPr>
+      <w:r>
+        <w:rPr>
+          <w:sz w:val="28"/>
+          <w:szCs w:val="28"/>
+        </w:rPr>
+        <w:t>Commands</w:t>
       </w:r>
     </w:p>
     <w:p>
@@ -210,9 +498,17 @@
           <w:ilvl w:val="0"/>
           <w:numId w:val="6"/>
         </w:numPr>
-      </w:pPr>
-      <w:r>
-        <w:t>Run expo install (or npm install)</w:t>
+        <w:rPr>
+          <w:sz w:val="24"/>
+          <w:szCs w:val="24"/>
+        </w:rPr>
+      </w:pPr>
+      <w:r>
+        <w:rPr>
+          <w:sz w:val="24"/>
+          <w:szCs w:val="24"/>
+        </w:rPr>
+        <w:t>npm install</w:t>
       </w:r>
     </w:p>
     <w:p>
@@ -222,17 +518,72 @@
           <w:ilvl w:val="0"/>
           <w:numId w:val="6"/>
         </w:numPr>
-      </w:pPr>
-      <w:r>
-        <w:t>Run expo start</w:t>
-      </w:r>
+        <w:rPr>
+          <w:sz w:val="24"/>
+          <w:szCs w:val="24"/>
+        </w:rPr>
+      </w:pPr>
+      <w:r>
+        <w:rPr>
+          <w:sz w:val="24"/>
+          <w:szCs w:val="24"/>
+        </w:rPr>
+        <w:t>npm install -g expo-cli</w:t>
+      </w:r>
+      <w:r>
+        <w:rPr>
+          <w:sz w:val="24"/>
+          <w:szCs w:val="24"/>
+        </w:rPr>
+        <w:t xml:space="preserve"> </w:t>
+      </w:r>
+    </w:p>
+    <w:p>
+      <w:pPr>
+        <w:pStyle w:val="ListParagraph"/>
+        <w:numPr>
+          <w:ilvl w:val="0"/>
+          <w:numId w:val="6"/>
+        </w:numPr>
+        <w:rPr>
+          <w:sz w:val="24"/>
+          <w:szCs w:val="24"/>
+        </w:rPr>
+      </w:pPr>
+      <w:r>
+        <w:rPr>
+          <w:sz w:val="24"/>
+          <w:szCs w:val="24"/>
+        </w:rPr>
+        <w:t>expo start</w:t>
+      </w:r>
+    </w:p>
+    <w:p>
+      <w:pPr>
+        <w:pStyle w:val="ListParagraph"/>
+        <w:rPr>
+          <w:sz w:val="24"/>
+          <w:szCs w:val="24"/>
+        </w:rPr>
+      </w:pPr>
     </w:p>
     <w:p>
       <w:pPr>
         <w:pStyle w:val="Heading2"/>
-      </w:pPr>
-      <w:r>
-        <w:lastRenderedPageBreak/>
+        <w:numPr>
+          <w:ilvl w:val="0"/>
+          <w:numId w:val="9"/>
+        </w:numPr>
+        <w:rPr>
+          <w:sz w:val="28"/>
+          <w:szCs w:val="28"/>
+        </w:rPr>
+      </w:pPr>
+      <w:r>
+        <w:rPr>
+          <w:sz w:val="28"/>
+          <w:szCs w:val="28"/>
+        </w:rPr>
         <w:t>Open the app in the device</w:t>
       </w:r>
     </w:p>
@@ -243,9 +594,73 @@
           <w:ilvl w:val="0"/>
           <w:numId w:val="7"/>
         </w:numPr>
-      </w:pPr>
-      <w:r>
-        <w:t>If it’s a emulator, just enter a into the expo command line interface.</w:t>
+        <w:rPr>
+          <w:sz w:val="24"/>
+          <w:szCs w:val="24"/>
+        </w:rPr>
+      </w:pPr>
+      <w:r>
+        <w:rPr>
+          <w:sz w:val="24"/>
+          <w:szCs w:val="24"/>
+        </w:rPr>
+        <w:t xml:space="preserve">If it’s </w:t>
+      </w:r>
+      <w:r>
+        <w:rPr>
+          <w:sz w:val="24"/>
+          <w:szCs w:val="24"/>
+        </w:rPr>
+        <w:t>to run on an android</w:t>
+      </w:r>
+      <w:r>
+        <w:rPr>
+          <w:sz w:val="24"/>
+          <w:szCs w:val="24"/>
+        </w:rPr>
+        <w:t xml:space="preserve"> emulator, just </w:t>
+      </w:r>
+      <w:r>
+        <w:rPr>
+          <w:sz w:val="24"/>
+          <w:szCs w:val="24"/>
+        </w:rPr>
+        <w:t>press the ‘</w:t>
+      </w:r>
+      <w:r>
+        <w:rPr>
+          <w:sz w:val="24"/>
+          <w:szCs w:val="24"/>
+        </w:rPr>
+        <w:t>a</w:t>
+      </w:r>
+      <w:r>
+        <w:rPr>
+          <w:sz w:val="24"/>
+          <w:szCs w:val="24"/>
+        </w:rPr>
+        <w:t>’</w:t>
+      </w:r>
+      <w:r>
+        <w:rPr>
+          <w:sz w:val="24"/>
+          <w:szCs w:val="24"/>
+        </w:rPr>
+        <w:t xml:space="preserve"> </w:t>
+      </w:r>
+      <w:r>
+        <w:rPr>
+          <w:sz w:val="24"/>
+          <w:szCs w:val="24"/>
+        </w:rPr>
+        <w:t xml:space="preserve">key while </w:t>
+      </w:r>
+      <w:r>
+        <w:rPr>
+          <w:sz w:val="24"/>
+          <w:szCs w:val="24"/>
+        </w:rPr>
+        <w:t>in the expo command line interface</w:t>
       </w:r>
     </w:p>
     <w:p>
@@ -255,9 +670,80 @@
           <w:ilvl w:val="0"/>
           <w:numId w:val="7"/>
         </w:numPr>
-      </w:pPr>
-      <w:r>
-        <w:t>If it’s on an andorid phone, read the QR code with your camara</w:t>
+        <w:rPr>
+          <w:sz w:val="24"/>
+          <w:szCs w:val="24"/>
+        </w:rPr>
+      </w:pPr>
+      <w:r>
+        <w:rPr>
+          <w:sz w:val="24"/>
+          <w:szCs w:val="24"/>
+        </w:rPr>
+        <w:t xml:space="preserve">If it’s </w:t>
+      </w:r>
+      <w:r>
+        <w:rPr>
+          <w:sz w:val="24"/>
+          <w:szCs w:val="24"/>
+        </w:rPr>
+        <w:t xml:space="preserve">to run </w:t>
+      </w:r>
+      <w:r>
+        <w:rPr>
+          <w:sz w:val="24"/>
+          <w:szCs w:val="24"/>
+        </w:rPr>
+        <w:t>on an and</w:t>
+      </w:r>
+      <w:r>
+        <w:rPr>
+          <w:sz w:val="24"/>
+          <w:szCs w:val="24"/>
+        </w:rPr>
+        <w:t>r</w:t>
+      </w:r>
+      <w:r>
+        <w:rPr>
+          <w:sz w:val="24"/>
+          <w:szCs w:val="24"/>
+        </w:rPr>
+        <w:t xml:space="preserve">oid phone, read the QR code with your </w:t>
+      </w:r>
+      <w:r>
+        <w:rPr>
+          <w:sz w:val="24"/>
+          <w:szCs w:val="24"/>
+        </w:rPr>
+        <w:t xml:space="preserve">phone’s </w:t>
+      </w:r>
+      <w:r>
+        <w:rPr>
+          <w:sz w:val="24"/>
+          <w:szCs w:val="24"/>
+        </w:rPr>
+        <w:t>cam</w:t>
+      </w:r>
+      <w:r>
+        <w:rPr>
+          <w:sz w:val="24"/>
+          <w:szCs w:val="24"/>
+        </w:rPr>
+        <w:t>e</w:t>
+      </w:r>
+      <w:r>
+        <w:rPr>
+          <w:sz w:val="24"/>
+          <w:szCs w:val="24"/>
+        </w:rPr>
+        <w:t>ra</w:t>
+      </w:r>
+      <w:r>
+        <w:rPr>
+          <w:sz w:val="24"/>
+          <w:szCs w:val="24"/>
+        </w:rPr>
+        <w:t>, and the app will open using Expo</w:t>
       </w:r>
     </w:p>
     <w:p/>
@@ -266,7 +752,10 @@
         <w:pStyle w:val="Heading1"/>
       </w:pPr>
       <w:r>
-        <w:t>Use cases</w:t>
+        <w:t xml:space="preserve">Use </w:t>
+      </w:r>
+      <w:r>
+        <w:t>Flow</w:t>
       </w:r>
     </w:p>
     <w:p>
@@ -274,11 +763,33 @@
         <w:pStyle w:val="ListParagraph"/>
         <w:numPr>
           <w:ilvl w:val="0"/>
-          <w:numId w:val="8"/>
+          <w:numId w:val="10"/>
         </w:numPr>
-      </w:pPr>
-      <w:r>
-        <w:t>Open app, allow location access</w:t>
+        <w:rPr>
+          <w:sz w:val="24"/>
+          <w:szCs w:val="24"/>
+        </w:rPr>
+      </w:pPr>
+      <w:r>
+        <w:rPr>
+          <w:sz w:val="24"/>
+          <w:szCs w:val="24"/>
+        </w:rPr>
+        <w:t>Open app</w:t>
+      </w:r>
+      <w:r>
+        <w:rPr>
+          <w:sz w:val="24"/>
+          <w:szCs w:val="24"/>
+        </w:rPr>
+        <w:t xml:space="preserve"> (using set-up steps outlined above)</w:t>
+      </w:r>
+      <w:r>
+        <w:rPr>
+          <w:sz w:val="24"/>
+          <w:szCs w:val="24"/>
+        </w:rPr>
+        <w:t xml:space="preserve"> </w:t>
       </w:r>
     </w:p>
     <w:p>
@@ -286,17 +797,26 @@
         <w:pStyle w:val="ListParagraph"/>
         <w:numPr>
           <w:ilvl w:val="0"/>
-          <w:numId w:val="8"/>
+          <w:numId w:val="10"/>
         </w:numPr>
-      </w:pPr>
-      <w:r>
-        <w:t>L</w:t>
-      </w:r>
-      <w:r>
-        <w:t>og in</w:t>
-      </w:r>
-      <w:r>
-        <w:t xml:space="preserve"> by clicking the log in button</w:t>
+        <w:rPr>
+          <w:sz w:val="24"/>
+          <w:szCs w:val="24"/>
+        </w:rPr>
+      </w:pPr>
+      <w:r>
+        <w:rPr>
+          <w:sz w:val="24"/>
+          <w:szCs w:val="24"/>
+        </w:rPr>
+        <w:t>A</w:t>
+      </w:r>
+      <w:r>
+        <w:rPr>
+          <w:sz w:val="24"/>
+          <w:szCs w:val="24"/>
+        </w:rPr>
+        <w:t>llow location access</w:t>
       </w:r>
     </w:p>
     <w:p>
@@ -304,11 +824,19 @@
         <w:pStyle w:val="ListParagraph"/>
         <w:numPr>
           <w:ilvl w:val="0"/>
-          <w:numId w:val="8"/>
+          <w:numId w:val="10"/>
         </w:numPr>
-      </w:pPr>
-      <w:r>
-        <w:t>Once logged in, user is presented with map view</w:t>
+        <w:rPr>
+          <w:sz w:val="24"/>
+          <w:szCs w:val="24"/>
+        </w:rPr>
+      </w:pPr>
+      <w:r>
+        <w:rPr>
+          <w:sz w:val="24"/>
+          <w:szCs w:val="24"/>
+        </w:rPr>
+        <w:t>If first use, create account by clicking “Register”</w:t>
       </w:r>
     </w:p>
     <w:p>
@@ -316,11 +844,161 @@
         <w:pStyle w:val="ListParagraph"/>
         <w:numPr>
           <w:ilvl w:val="0"/>
-          <w:numId w:val="8"/>
+          <w:numId w:val="10"/>
         </w:numPr>
-      </w:pPr>
-      <w:r>
-        <w:t>User is also presented with a shading of some roads which the user has already wal</w:t>
+        <w:rPr>
+          <w:sz w:val="24"/>
+          <w:szCs w:val="24"/>
+        </w:rPr>
+      </w:pPr>
+      <w:r>
+        <w:rPr>
+          <w:sz w:val="24"/>
+          <w:szCs w:val="24"/>
+        </w:rPr>
+        <w:t>If returning user, l</w:t>
+      </w:r>
+      <w:r>
+        <w:rPr>
+          <w:sz w:val="24"/>
+          <w:szCs w:val="24"/>
+        </w:rPr>
+        <w:t xml:space="preserve">og in by </w:t>
+      </w:r>
+      <w:r>
+        <w:rPr>
+          <w:sz w:val="24"/>
+          <w:szCs w:val="24"/>
+        </w:rPr>
+        <w:t xml:space="preserve">entering details &amp; </w:t>
+      </w:r>
+      <w:r>
+        <w:rPr>
+          <w:sz w:val="24"/>
+          <w:szCs w:val="24"/>
+        </w:rPr>
+        <w:t>clicking the log in button</w:t>
+      </w:r>
+    </w:p>
+    <w:p>
+      <w:pPr>
+        <w:pStyle w:val="ListParagraph"/>
+        <w:numPr>
+          <w:ilvl w:val="0"/>
+          <w:numId w:val="10"/>
+        </w:numPr>
+        <w:rPr>
+          <w:sz w:val="24"/>
+          <w:szCs w:val="24"/>
+        </w:rPr>
+      </w:pPr>
+      <w:r>
+        <w:rPr>
+          <w:sz w:val="24"/>
+          <w:szCs w:val="24"/>
+        </w:rPr>
+        <w:t>Once logged in, user is presented with map view</w:t>
+      </w:r>
+    </w:p>
+    <w:p>
+      <w:pPr>
+        <w:pStyle w:val="ListParagraph"/>
+        <w:numPr>
+          <w:ilvl w:val="0"/>
+          <w:numId w:val="10"/>
+        </w:numPr>
+        <w:rPr>
+          <w:sz w:val="24"/>
+          <w:szCs w:val="24"/>
+        </w:rPr>
+      </w:pPr>
+      <w:r>
+        <w:rPr>
+          <w:sz w:val="24"/>
+          <w:szCs w:val="24"/>
+        </w:rPr>
+        <w:t xml:space="preserve">User is also presented with a shading of </w:t>
+      </w:r>
+      <w:r>
+        <w:rPr>
+          <w:sz w:val="24"/>
+          <w:szCs w:val="24"/>
+        </w:rPr>
+        <w:t>the</w:t>
+      </w:r>
+      <w:r>
+        <w:rPr>
+          <w:sz w:val="24"/>
+          <w:szCs w:val="24"/>
+        </w:rPr>
+        <w:t xml:space="preserve"> roads which the user has already </w:t>
+      </w:r>
+      <w:r>
+        <w:rPr>
+          <w:sz w:val="24"/>
+          <w:szCs w:val="24"/>
+        </w:rPr>
+        <w:t xml:space="preserve">walked. </w:t>
+      </w:r>
+    </w:p>
+    <w:p>
+      <w:pPr>
+        <w:pStyle w:val="ListParagraph"/>
+        <w:numPr>
+          <w:ilvl w:val="0"/>
+          <w:numId w:val="10"/>
+        </w:numPr>
+        <w:rPr>
+          <w:sz w:val="24"/>
+          <w:szCs w:val="24"/>
+        </w:rPr>
+      </w:pPr>
+      <w:r>
+        <w:rPr>
+          <w:sz w:val="24"/>
+          <w:szCs w:val="24"/>
+        </w:rPr>
+        <w:t>This dynamically updates as they walk</w:t>
+      </w:r>
+    </w:p>
+    <w:p>
+      <w:pPr>
+        <w:pStyle w:val="ListParagraph"/>
+        <w:numPr>
+          <w:ilvl w:val="0"/>
+          <w:numId w:val="10"/>
+        </w:numPr>
+        <w:rPr>
+          <w:sz w:val="24"/>
+          <w:szCs w:val="24"/>
+        </w:rPr>
+      </w:pPr>
+      <w:r>
+        <w:rPr>
+          <w:sz w:val="24"/>
+          <w:szCs w:val="24"/>
+        </w:rPr>
+        <w:t>User can also visit a selection of local landmarks. The graphic marker on the map changes colour if it is visited.</w:t>
+      </w:r>
+    </w:p>
+    <w:p>
+      <w:pPr>
+        <w:pStyle w:val="ListParagraph"/>
+        <w:numPr>
+          <w:ilvl w:val="0"/>
+          <w:numId w:val="10"/>
+        </w:numPr>
+        <w:rPr>
+          <w:sz w:val="24"/>
+          <w:szCs w:val="24"/>
+        </w:rPr>
+      </w:pPr>
+      <w:r>
+        <w:rPr>
+          <w:sz w:val="24"/>
+          <w:szCs w:val="24"/>
+        </w:rPr>
+        <w:t>User has a score tied to their profile that takes into account the distance they’ve walked along roads in their area.</w:t>
       </w:r>
     </w:p>
     <w:sectPr>
@@ -715,6 +1393,95 @@
     </w:lvl>
   </w:abstractNum>
   <w:abstractNum w:abstractNumId="4" w15:restartNumberingAfterBreak="0">
+    <w:nsid w:val="1CE52A19"/>
+    <w:multiLevelType w:val="hybridMultilevel"/>
+    <w:tmpl w:val="E21AA9C4"/>
+    <w:lvl w:ilvl="0" w:tplc="1809000F">
+      <w:start w:val="1"/>
+      <w:numFmt w:val="decimal"/>
+      <w:lvlText w:val="%1."/>
+      <w:lvlJc w:val="left"/>
+      <w:pPr>
+        <w:ind w:left="720" w:hanging="360"/>
+      </w:pPr>
+      <w:rPr>
+        <w:rFonts w:hint="default"/>
+      </w:rPr>
+    </w:lvl>
+    <w:lvl w:ilvl="1" w:tplc="18090019" w:tentative="1">
+      <w:start w:val="1"/>
+      <w:numFmt w:val="lowerLetter"/>
+      <w:lvlText w:val="%2."/>
+      <w:lvlJc w:val="left"/>
+      <w:pPr>
+        <w:ind w:left="1440" w:hanging="360"/>
+      </w:pPr>
+    </w:lvl>
+    <w:lvl w:ilvl="2" w:tplc="1809001B" w:tentative="1">
+      <w:start w:val="1"/>
+      <w:numFmt w:val="lowerRoman"/>
+      <w:lvlText w:val="%3."/>
+      <w:lvlJc w:val="right"/>
+      <w:pPr>
+        <w:ind w:left="2160" w:hanging="180"/>
+      </w:pPr>
+    </w:lvl>
+    <w:lvl w:ilvl="3" w:tplc="1809000F" w:tentative="1">
+      <w:start w:val="1"/>
+      <w:numFmt w:val="decimal"/>
+      <w:lvlText w:val="%4."/>
+      <w:lvlJc w:val="left"/>
+      <w:pPr>
+        <w:ind w:left="2880" w:hanging="360"/>
+      </w:pPr>
+    </w:lvl>
+    <w:lvl w:ilvl="4" w:tplc="18090019" w:tentative="1">
+      <w:start w:val="1"/>
+      <w:numFmt w:val="lowerLetter"/>
+      <w:lvlText w:val="%5."/>
+      <w:lvlJc w:val="left"/>
+      <w:pPr>
+        <w:ind w:left="3600" w:hanging="360"/>
+      </w:pPr>
+    </w:lvl>
+    <w:lvl w:ilvl="5" w:tplc="1809001B" w:tentative="1">
+      <w:start w:val="1"/>
+      <w:numFmt w:val="lowerRoman"/>
+      <w:lvlText w:val="%6."/>
+      <w:lvlJc w:val="right"/>
+      <w:pPr>
+        <w:ind w:left="4320" w:hanging="180"/>
+      </w:pPr>
+    </w:lvl>
+    <w:lvl w:ilvl="6" w:tplc="1809000F" w:tentative="1">
+      <w:start w:val="1"/>
+      <w:numFmt w:val="decimal"/>
+      <w:lvlText w:val="%7."/>
+      <w:lvlJc w:val="left"/>
+      <w:pPr>
+        <w:ind w:left="5040" w:hanging="360"/>
+      </w:pPr>
+    </w:lvl>
+    <w:lvl w:ilvl="7" w:tplc="18090019" w:tentative="1">
+      <w:start w:val="1"/>
+      <w:numFmt w:val="lowerLetter"/>
+      <w:lvlText w:val="%8."/>
+      <w:lvlJc w:val="left"/>
+      <w:pPr>
+        <w:ind w:left="5760" w:hanging="360"/>
+      </w:pPr>
+    </w:lvl>
+    <w:lvl w:ilvl="8" w:tplc="1809001B" w:tentative="1">
+      <w:start w:val="1"/>
+      <w:numFmt w:val="lowerRoman"/>
+      <w:lvlText w:val="%9."/>
+      <w:lvlJc w:val="right"/>
+      <w:pPr>
+        <w:ind w:left="6480" w:hanging="180"/>
+      </w:pPr>
+    </w:lvl>
+  </w:abstractNum>
+  <w:abstractNum w:abstractNumId="5" w15:restartNumberingAfterBreak="0">
     <w:nsid w:val="492264E7"/>
     <w:multiLevelType w:val="hybridMultilevel"/>
     <w:tmpl w:val="E22C59EE"/>
@@ -803,7 +1570,7 @@
       </w:pPr>
     </w:lvl>
   </w:abstractNum>
-  <w:abstractNum w:abstractNumId="5" w15:restartNumberingAfterBreak="0">
+  <w:abstractNum w:abstractNumId="6" w15:restartNumberingAfterBreak="0">
     <w:nsid w:val="65331914"/>
     <w:multiLevelType w:val="hybridMultilevel"/>
     <w:tmpl w:val="881AD15A"/>
@@ -892,7 +1659,7 @@
       </w:pPr>
     </w:lvl>
   </w:abstractNum>
-  <w:abstractNum w:abstractNumId="6" w15:restartNumberingAfterBreak="0">
+  <w:abstractNum w:abstractNumId="7" w15:restartNumberingAfterBreak="0">
     <w:nsid w:val="72CA7460"/>
     <w:multiLevelType w:val="hybridMultilevel"/>
     <w:tmpl w:val="EDE86106"/>
@@ -981,7 +1748,120 @@
       </w:pPr>
     </w:lvl>
   </w:abstractNum>
-  <w:abstractNum w:abstractNumId="7" w15:restartNumberingAfterBreak="0">
+  <w:abstractNum w:abstractNumId="8" w15:restartNumberingAfterBreak="0">
+    <w:nsid w:val="76060C08"/>
+    <w:multiLevelType w:val="hybridMultilevel"/>
+    <w:tmpl w:val="968ACF7A"/>
+    <w:lvl w:ilvl="0" w:tplc="1809000F">
+      <w:start w:val="1"/>
+      <w:numFmt w:val="decimal"/>
+      <w:lvlText w:val="%1."/>
+      <w:lvlJc w:val="left"/>
+      <w:pPr>
+        <w:ind w:left="720" w:hanging="360"/>
+      </w:pPr>
+      <w:rPr>
+        <w:rFonts w:hint="default"/>
+      </w:rPr>
+    </w:lvl>
+    <w:lvl w:ilvl="1" w:tplc="08090003" w:tentative="1">
+      <w:start w:val="1"/>
+      <w:numFmt w:val="bullet"/>
+      <w:lvlText w:val="o"/>
+      <w:lvlJc w:val="left"/>
+      <w:pPr>
+        <w:ind w:left="1440" w:hanging="360"/>
+      </w:pPr>
+      <w:rPr>
+        <w:rFonts w:ascii="Courier New" w:hAnsi="Courier New" w:cs="Courier New" w:hint="default"/>
+      </w:rPr>
+    </w:lvl>
+    <w:lvl w:ilvl="2" w:tplc="08090005" w:tentative="1">
+      <w:start w:val="1"/>
+      <w:numFmt w:val="bullet"/>
+      <w:lvlText w:val=""/>
+      <w:lvlJc w:val="left"/>
+      <w:pPr>
+        <w:ind w:left="2160" w:hanging="360"/>
+      </w:pPr>
+      <w:rPr>
+        <w:rFonts w:ascii="Wingdings" w:hAnsi="Wingdings" w:hint="default"/>
+      </w:rPr>
+    </w:lvl>
+    <w:lvl w:ilvl="3" w:tplc="08090001" w:tentative="1">
+      <w:start w:val="1"/>
+      <w:numFmt w:val="bullet"/>
+      <w:lvlText w:val=""/>
+      <w:lvlJc w:val="left"/>
+      <w:pPr>
+        <w:ind w:left="2880" w:hanging="360"/>
+      </w:pPr>
+      <w:rPr>
+        <w:rFonts w:ascii="Symbol" w:hAnsi="Symbol" w:hint="default"/>
+      </w:rPr>
+    </w:lvl>
+    <w:lvl w:ilvl="4" w:tplc="08090003" w:tentative="1">
+      <w:start w:val="1"/>
+      <w:numFmt w:val="bullet"/>
+      <w:lvlText w:val="o"/>
+      <w:lvlJc w:val="left"/>
+      <w:pPr>
+        <w:ind w:left="3600" w:hanging="360"/>
+      </w:pPr>
+      <w:rPr>
+        <w:rFonts w:ascii="Courier New" w:hAnsi="Courier New" w:cs="Courier New" w:hint="default"/>
+      </w:rPr>
+    </w:lvl>
+    <w:lvl w:ilvl="5" w:tplc="08090005" w:tentative="1">
+      <w:start w:val="1"/>
+      <w:numFmt w:val="bullet"/>
+      <w:lvlText w:val=""/>
+      <w:lvlJc w:val="left"/>
+      <w:pPr>
+        <w:ind w:left="4320" w:hanging="360"/>
+      </w:pPr>
+      <w:rPr>
+        <w:rFonts w:ascii="Wingdings" w:hAnsi="Wingdings" w:hint="default"/>
+      </w:rPr>
+    </w:lvl>
+    <w:lvl w:ilvl="6" w:tplc="08090001" w:tentative="1">
+      <w:start w:val="1"/>
+      <w:numFmt w:val="bullet"/>
+      <w:lvlText w:val=""/>
+      <w:lvlJc w:val="left"/>
+      <w:pPr>
+        <w:ind w:left="5040" w:hanging="360"/>
+      </w:pPr>
+      <w:rPr>
+        <w:rFonts w:ascii="Symbol" w:hAnsi="Symbol" w:hint="default"/>
+      </w:rPr>
+    </w:lvl>
+    <w:lvl w:ilvl="7" w:tplc="08090003" w:tentative="1">
+      <w:start w:val="1"/>
+      <w:numFmt w:val="bullet"/>
+      <w:lvlText w:val="o"/>
+      <w:lvlJc w:val="left"/>
+      <w:pPr>
+        <w:ind w:left="5760" w:hanging="360"/>
+      </w:pPr>
+      <w:rPr>
+        <w:rFonts w:ascii="Courier New" w:hAnsi="Courier New" w:cs="Courier New" w:hint="default"/>
+      </w:rPr>
+    </w:lvl>
+    <w:lvl w:ilvl="8" w:tplc="08090005" w:tentative="1">
+      <w:start w:val="1"/>
+      <w:numFmt w:val="bullet"/>
+      <w:lvlText w:val=""/>
+      <w:lvlJc w:val="left"/>
+      <w:pPr>
+        <w:ind w:left="6480" w:hanging="360"/>
+      </w:pPr>
+      <w:rPr>
+        <w:rFonts w:ascii="Wingdings" w:hAnsi="Wingdings" w:hint="default"/>
+      </w:rPr>
+    </w:lvl>
+  </w:abstractNum>
+  <w:abstractNum w:abstractNumId="9" w15:restartNumberingAfterBreak="0">
     <w:nsid w:val="77DB6BEC"/>
     <w:multiLevelType w:val="hybridMultilevel"/>
     <w:tmpl w:val="A3848BA8"/>
@@ -1071,13 +1951,13 @@
     </w:lvl>
   </w:abstractNum>
   <w:num w:numId="1">
-    <w:abstractNumId w:val="4"/>
+    <w:abstractNumId w:val="5"/>
   </w:num>
   <w:num w:numId="2">
     <w:abstractNumId w:val="2"/>
   </w:num>
   <w:num w:numId="3">
-    <w:abstractNumId w:val="6"/>
+    <w:abstractNumId w:val="7"/>
   </w:num>
   <w:num w:numId="4">
     <w:abstractNumId w:val="0"/>
@@ -1086,13 +1966,19 @@
     <w:abstractNumId w:val="1"/>
   </w:num>
   <w:num w:numId="6">
-    <w:abstractNumId w:val="5"/>
+    <w:abstractNumId w:val="6"/>
   </w:num>
   <w:num w:numId="7">
-    <w:abstractNumId w:val="7"/>
+    <w:abstractNumId w:val="9"/>
   </w:num>
   <w:num w:numId="8">
     <w:abstractNumId w:val="3"/>
+  </w:num>
+  <w:num w:numId="9">
+    <w:abstractNumId w:val="4"/>
+  </w:num>
+  <w:num w:numId="10">
+    <w:abstractNumId w:val="8"/>
   </w:num>
 </w:numbering>
 </file>
@@ -1646,6 +2532,29 @@
       <w:szCs w:val="24"/>
     </w:rPr>
   </w:style>
+  <w:style w:type="character" w:styleId="Hyperlink">
+    <w:name w:val="Hyperlink"/>
+    <w:basedOn w:val="DefaultParagraphFont"/>
+    <w:uiPriority w:val="99"/>
+    <w:unhideWhenUsed/>
+    <w:rsid w:val="00496EA2"/>
+    <w:rPr>
+      <w:color w:val="0563C1" w:themeColor="hyperlink"/>
+      <w:u w:val="single"/>
+    </w:rPr>
+  </w:style>
+  <w:style w:type="character" w:styleId="UnresolvedMention">
+    <w:name w:val="Unresolved Mention"/>
+    <w:basedOn w:val="DefaultParagraphFont"/>
+    <w:uiPriority w:val="99"/>
+    <w:semiHidden/>
+    <w:unhideWhenUsed/>
+    <w:rsid w:val="00496EA2"/>
+    <w:rPr>
+      <w:color w:val="605E5C"/>
+      <w:shd w:val="clear" w:color="auto" w:fill="E1DFDD"/>
+    </w:rPr>
+  </w:style>
 </w:styles>
 </file>
 

</xml_diff>